<commit_message>
delete redundant pipeline word from durtion by tcp template
</commit_message>
<xml_diff>
--- a/src/POS/Infrastructure/Templates/DurationByTCPTemplates/ExtrapolationAscending.docx
+++ b/src/POS/Infrastructure/Templates/DurationByTCPTemplates/ExtrapolationAscending.docx
@@ -1,6 +1,6 @@
 
 <file path=word/document.xml><?xml version="1.0" encoding="utf-8"?>
-<w:document xmlns:wpc="http://schemas.microsoft.com/office/word/2010/wordprocessingCanvas" xmlns:cx="http://schemas.microsoft.com/office/drawing/2014/chartex" xmlns:cx1="http://schemas.microsoft.com/office/drawing/2015/9/8/chartex" xmlns:cx2="http://schemas.microsoft.com/office/drawing/2015/10/21/chartex" xmlns:cx3="http://schemas.microsoft.com/office/drawing/2016/5/9/chartex" xmlns:cx4="http://schemas.microsoft.com/office/drawing/2016/5/10/chartex" xmlns:cx5="http://schemas.microsoft.com/office/drawing/2016/5/11/chartex" xmlns:cx6="http://schemas.microsoft.com/office/drawing/2016/5/12/chartex" xmlns:cx7="http://schemas.microsoft.com/office/drawing/2016/5/13/chartex" xmlns:cx8="http://schemas.microsoft.com/office/drawing/2016/5/14/chartex" xmlns:mc="http://schemas.openxmlformats.org/markup-compatibility/2006" xmlns:aink="http://schemas.microsoft.com/office/drawing/2016/ink" xmlns:am3d="http://schemas.microsoft.com/office/drawing/2017/model3d" xmlns:o="urn:schemas-microsoft-com:office:office" xmlns:r="http://schemas.openxmlformats.org/officeDocument/2006/relationships" xmlns:m="http://schemas.openxmlformats.org/officeDocument/2006/math" xmlns:v="urn:schemas-microsoft-com:vml" xmlns:wp14="http://schemas.microsoft.com/office/word/2010/wordprocessingDrawing" xmlns:wp="http://schemas.openxmlformats.org/drawingml/2006/wordprocessingDrawing" xmlns:w10="urn:schemas-microsoft-com:office:word" xmlns:w="http://schemas.openxmlformats.org/wordprocessingml/2006/main" xmlns:w14="http://schemas.microsoft.com/office/word/2010/wordml" xmlns:w15="http://schemas.microsoft.com/office/word/2012/wordml" xmlns:w16cex="http://schemas.microsoft.com/office/word/2018/wordml/cex" xmlns:w16cid="http://schemas.microsoft.com/office/word/2016/wordml/cid" xmlns:w16="http://schemas.microsoft.com/office/word/2018/wordml" xmlns:w16sdtdh="http://schemas.microsoft.com/office/word/2020/wordml/sdtdatahash" xmlns:w16se="http://schemas.microsoft.com/office/word/2015/wordml/symex" xmlns:wpg="http://schemas.microsoft.com/office/word/2010/wordprocessingGroup" xmlns:wpi="http://schemas.microsoft.com/office/word/2010/wordprocessingInk" xmlns:wne="http://schemas.microsoft.com/office/word/2006/wordml" xmlns:wps="http://schemas.microsoft.com/office/word/2010/wordprocessingShape" mc:Ignorable="w14 w15 w16se w16cid w16 w16cex w16sdtdh wp14">
+<w:document xmlns:wpc="http://schemas.microsoft.com/office/word/2010/wordprocessingCanvas" xmlns:cx="http://schemas.microsoft.com/office/drawing/2014/chartex" xmlns:cx1="http://schemas.microsoft.com/office/drawing/2015/9/8/chartex" xmlns:cx2="http://schemas.microsoft.com/office/drawing/2015/10/21/chartex" xmlns:cx3="http://schemas.microsoft.com/office/drawing/2016/5/9/chartex" xmlns:cx4="http://schemas.microsoft.com/office/drawing/2016/5/10/chartex" xmlns:cx5="http://schemas.microsoft.com/office/drawing/2016/5/11/chartex" xmlns:cx6="http://schemas.microsoft.com/office/drawing/2016/5/12/chartex" xmlns:cx7="http://schemas.microsoft.com/office/drawing/2016/5/13/chartex" xmlns:cx8="http://schemas.microsoft.com/office/drawing/2016/5/14/chartex" xmlns:mc="http://schemas.openxmlformats.org/markup-compatibility/2006" xmlns:aink="http://schemas.microsoft.com/office/drawing/2016/ink" xmlns:am3d="http://schemas.microsoft.com/office/drawing/2017/model3d" xmlns:o="urn:schemas-microsoft-com:office:office" xmlns:r="http://schemas.openxmlformats.org/officeDocument/2006/relationships" xmlns:m="http://schemas.openxmlformats.org/officeDocument/2006/math" xmlns:v="urn:schemas-microsoft-com:vml" xmlns:wp14="http://schemas.microsoft.com/office/word/2010/wordprocessingDrawing" xmlns:wp="http://schemas.openxmlformats.org/drawingml/2006/wordprocessingDrawing" xmlns:w10="urn:schemas-microsoft-com:office:word" xmlns:w="http://schemas.openxmlformats.org/wordprocessingml/2006/main" xmlns:w14="http://schemas.microsoft.com/office/word/2010/wordml" xmlns:w15="http://schemas.microsoft.com/office/word/2012/wordml" xmlns:w16cid="http://schemas.microsoft.com/office/word/2016/wordml/cid" xmlns:w16se="http://schemas.microsoft.com/office/word/2015/wordml/symex" xmlns:wpg="http://schemas.microsoft.com/office/word/2010/wordprocessingGroup" xmlns:wpi="http://schemas.microsoft.com/office/word/2010/wordprocessingInk" xmlns:wne="http://schemas.microsoft.com/office/word/2006/wordml" xmlns:wps="http://schemas.microsoft.com/office/word/2010/wordprocessingShape" mc:Ignorable="w14 w15 w16se w16cid wp14">
   <w:body>
     <w:p>
       <w:pPr>
@@ -108,10 +108,15 @@
         <w:t>%PM%</w:t>
       </w:r>
       <w:r>
+        <w:rPr>
+          <w:lang w:val="en-US"/>
+        </w:rPr>
         <w:t xml:space="preserve"> </w:t>
       </w:r>
-      <w:r>
-        <w:t xml:space="preserve">труб – </w:t>
+      <w:bookmarkStart w:id="0" w:name="_GoBack"/>
+      <w:bookmarkEnd w:id="0"/>
+      <w:r>
+        <w:t xml:space="preserve">– </w:t>
       </w:r>
       <w:r>
         <w:t>%</w:t>
@@ -192,12 +197,14 @@
         </w:rPr>
         <w:t>D</w:t>
       </w:r>
+      <w:proofErr w:type="gramStart"/>
       <w:r>
         <w:t>%</w:t>
       </w:r>
       <w:r>
         <w:t xml:space="preserve">  мес.</w:t>
       </w:r>
+      <w:proofErr w:type="gramEnd"/>
     </w:p>
     <w:p>
       <w:pPr>
@@ -501,9 +508,11 @@
       <w:r>
         <w:t xml:space="preserve">, </w:t>
       </w:r>
+      <w:proofErr w:type="spellStart"/>
       <w:r>
         <w:t>мес</w:t>
       </w:r>
+      <w:proofErr w:type="spellEnd"/>
       <w:r>
         <w:t>:</w:t>
       </w:r>
@@ -641,6 +650,7 @@
         </w:rPr>
         <w:t>PL</w:t>
       </w:r>
+      <w:proofErr w:type="gramStart"/>
       <w:r>
         <w:t>%</w:t>
       </w:r>
@@ -665,6 +675,7 @@
         </w:rPr>
         <w:t>м</w:t>
       </w:r>
+      <w:proofErr w:type="gramEnd"/>
       <w:r>
         <w:rPr>
           <w:szCs w:val="28"/>
@@ -708,7 +719,7 @@
         </w:rPr>
         <w:t xml:space="preserve"> мес.</w:t>
       </w:r>
-      <w:bookmarkStart w:id="0" w:name="_Hlk93481827"/>
+      <w:bookmarkStart w:id="1" w:name="_Hlk93481827"/>
     </w:p>
     <w:p>
       <w:pPr>
@@ -745,8 +756,16 @@
         <w:rPr>
           <w:b/>
         </w:rPr>
-        <w:t xml:space="preserve"> мес</w:t>
-      </w:r>
+        <w:t xml:space="preserve"> </w:t>
+      </w:r>
+      <w:proofErr w:type="spellStart"/>
+      <w:r>
+        <w:rPr>
+          <w:b/>
+        </w:rPr>
+        <w:t>мес</w:t>
+      </w:r>
+      <w:proofErr w:type="spellEnd"/>
       <w:r>
         <w:t xml:space="preserve">, в т.ч. - </w:t>
       </w:r>
@@ -779,10 +798,10 @@
         <w:t>. - подготовительный период.</w:t>
       </w:r>
     </w:p>
-    <w:bookmarkEnd w:id="0"/>
+    <w:bookmarkEnd w:id="1"/>
     <w:p>
       <w:pPr>
-        <w:pStyle w:val="BodyText"/>
+        <w:pStyle w:val="aa"/>
         <w:spacing w:after="0"/>
         <w:ind w:firstLine="851"/>
         <w:rPr>
@@ -805,7 +824,7 @@
 </file>
 
 <file path=word/endnotes.xml><?xml version="1.0" encoding="utf-8"?>
-<w:endnotes xmlns:wpc="http://schemas.microsoft.com/office/word/2010/wordprocessingCanvas" xmlns:cx="http://schemas.microsoft.com/office/drawing/2014/chartex" xmlns:cx1="http://schemas.microsoft.com/office/drawing/2015/9/8/chartex" xmlns:cx2="http://schemas.microsoft.com/office/drawing/2015/10/21/chartex" xmlns:cx3="http://schemas.microsoft.com/office/drawing/2016/5/9/chartex" xmlns:cx4="http://schemas.microsoft.com/office/drawing/2016/5/10/chartex" xmlns:cx5="http://schemas.microsoft.com/office/drawing/2016/5/11/chartex" xmlns:cx6="http://schemas.microsoft.com/office/drawing/2016/5/12/chartex" xmlns:cx7="http://schemas.microsoft.com/office/drawing/2016/5/13/chartex" xmlns:cx8="http://schemas.microsoft.com/office/drawing/2016/5/14/chartex" xmlns:mc="http://schemas.openxmlformats.org/markup-compatibility/2006" xmlns:aink="http://schemas.microsoft.com/office/drawing/2016/ink" xmlns:am3d="http://schemas.microsoft.com/office/drawing/2017/model3d" xmlns:o="urn:schemas-microsoft-com:office:office" xmlns:r="http://schemas.openxmlformats.org/officeDocument/2006/relationships" xmlns:m="http://schemas.openxmlformats.org/officeDocument/2006/math" xmlns:v="urn:schemas-microsoft-com:vml" xmlns:wp14="http://schemas.microsoft.com/office/word/2010/wordprocessingDrawing" xmlns:wp="http://schemas.openxmlformats.org/drawingml/2006/wordprocessingDrawing" xmlns:w10="urn:schemas-microsoft-com:office:word" xmlns:w="http://schemas.openxmlformats.org/wordprocessingml/2006/main" xmlns:w14="http://schemas.microsoft.com/office/word/2010/wordml" xmlns:w15="http://schemas.microsoft.com/office/word/2012/wordml" xmlns:w16cex="http://schemas.microsoft.com/office/word/2018/wordml/cex" xmlns:w16cid="http://schemas.microsoft.com/office/word/2016/wordml/cid" xmlns:w16="http://schemas.microsoft.com/office/word/2018/wordml" xmlns:w16sdtdh="http://schemas.microsoft.com/office/word/2020/wordml/sdtdatahash" xmlns:w16se="http://schemas.microsoft.com/office/word/2015/wordml/symex" xmlns:wpg="http://schemas.microsoft.com/office/word/2010/wordprocessingGroup" xmlns:wpi="http://schemas.microsoft.com/office/word/2010/wordprocessingInk" xmlns:wne="http://schemas.microsoft.com/office/word/2006/wordml" xmlns:wps="http://schemas.microsoft.com/office/word/2010/wordprocessingShape" mc:Ignorable="w14 w15 w16se w16cid w16 w16cex w16sdtdh wp14">
+<w:endnotes xmlns:wpc="http://schemas.microsoft.com/office/word/2010/wordprocessingCanvas" xmlns:cx="http://schemas.microsoft.com/office/drawing/2014/chartex" xmlns:cx1="http://schemas.microsoft.com/office/drawing/2015/9/8/chartex" xmlns:cx2="http://schemas.microsoft.com/office/drawing/2015/10/21/chartex" xmlns:cx3="http://schemas.microsoft.com/office/drawing/2016/5/9/chartex" xmlns:cx4="http://schemas.microsoft.com/office/drawing/2016/5/10/chartex" xmlns:cx5="http://schemas.microsoft.com/office/drawing/2016/5/11/chartex" xmlns:cx6="http://schemas.microsoft.com/office/drawing/2016/5/12/chartex" xmlns:cx7="http://schemas.microsoft.com/office/drawing/2016/5/13/chartex" xmlns:cx8="http://schemas.microsoft.com/office/drawing/2016/5/14/chartex" xmlns:mc="http://schemas.openxmlformats.org/markup-compatibility/2006" xmlns:aink="http://schemas.microsoft.com/office/drawing/2016/ink" xmlns:am3d="http://schemas.microsoft.com/office/drawing/2017/model3d" xmlns:o="urn:schemas-microsoft-com:office:office" xmlns:r="http://schemas.openxmlformats.org/officeDocument/2006/relationships" xmlns:m="http://schemas.openxmlformats.org/officeDocument/2006/math" xmlns:v="urn:schemas-microsoft-com:vml" xmlns:wp14="http://schemas.microsoft.com/office/word/2010/wordprocessingDrawing" xmlns:wp="http://schemas.openxmlformats.org/drawingml/2006/wordprocessingDrawing" xmlns:w10="urn:schemas-microsoft-com:office:word" xmlns:w="http://schemas.openxmlformats.org/wordprocessingml/2006/main" xmlns:w14="http://schemas.microsoft.com/office/word/2010/wordml" xmlns:w15="http://schemas.microsoft.com/office/word/2012/wordml" xmlns:w16cid="http://schemas.microsoft.com/office/word/2016/wordml/cid" xmlns:w16se="http://schemas.microsoft.com/office/word/2015/wordml/symex" xmlns:wpg="http://schemas.microsoft.com/office/word/2010/wordprocessingGroup" xmlns:wpi="http://schemas.microsoft.com/office/word/2010/wordprocessingInk" xmlns:wne="http://schemas.microsoft.com/office/word/2006/wordml" xmlns:wps="http://schemas.microsoft.com/office/word/2010/wordprocessingShape" mc:Ignorable="w14 w15 w16se w16cid wp14">
   <w:endnote w:type="separator" w:id="-1">
     <w:p>
       <w:r>
@@ -824,10 +843,10 @@
 </file>
 
 <file path=word/footer1.xml><?xml version="1.0" encoding="utf-8"?>
-<w:ftr xmlns:wpc="http://schemas.microsoft.com/office/word/2010/wordprocessingCanvas" xmlns:cx="http://schemas.microsoft.com/office/drawing/2014/chartex" xmlns:cx1="http://schemas.microsoft.com/office/drawing/2015/9/8/chartex" xmlns:cx2="http://schemas.microsoft.com/office/drawing/2015/10/21/chartex" xmlns:cx3="http://schemas.microsoft.com/office/drawing/2016/5/9/chartex" xmlns:cx4="http://schemas.microsoft.com/office/drawing/2016/5/10/chartex" xmlns:cx5="http://schemas.microsoft.com/office/drawing/2016/5/11/chartex" xmlns:cx6="http://schemas.microsoft.com/office/drawing/2016/5/12/chartex" xmlns:cx7="http://schemas.microsoft.com/office/drawing/2016/5/13/chartex" xmlns:cx8="http://schemas.microsoft.com/office/drawing/2016/5/14/chartex" xmlns:mc="http://schemas.openxmlformats.org/markup-compatibility/2006" xmlns:aink="http://schemas.microsoft.com/office/drawing/2016/ink" xmlns:am3d="http://schemas.microsoft.com/office/drawing/2017/model3d" xmlns:o="urn:schemas-microsoft-com:office:office" xmlns:r="http://schemas.openxmlformats.org/officeDocument/2006/relationships" xmlns:m="http://schemas.openxmlformats.org/officeDocument/2006/math" xmlns:v="urn:schemas-microsoft-com:vml" xmlns:wp14="http://schemas.microsoft.com/office/word/2010/wordprocessingDrawing" xmlns:wp="http://schemas.openxmlformats.org/drawingml/2006/wordprocessingDrawing" xmlns:w10="urn:schemas-microsoft-com:office:word" xmlns:w="http://schemas.openxmlformats.org/wordprocessingml/2006/main" xmlns:w14="http://schemas.microsoft.com/office/word/2010/wordml" xmlns:w15="http://schemas.microsoft.com/office/word/2012/wordml" xmlns:w16cex="http://schemas.microsoft.com/office/word/2018/wordml/cex" xmlns:w16cid="http://schemas.microsoft.com/office/word/2016/wordml/cid" xmlns:w16="http://schemas.microsoft.com/office/word/2018/wordml" xmlns:w16sdtdh="http://schemas.microsoft.com/office/word/2020/wordml/sdtdatahash" xmlns:w16se="http://schemas.microsoft.com/office/word/2015/wordml/symex" xmlns:wpg="http://schemas.microsoft.com/office/word/2010/wordprocessingGroup" xmlns:wpi="http://schemas.microsoft.com/office/word/2010/wordprocessingInk" xmlns:wne="http://schemas.microsoft.com/office/word/2006/wordml" xmlns:wps="http://schemas.microsoft.com/office/word/2010/wordprocessingShape" mc:Ignorable="w14 w15 w16se w16cid w16 w16cex w16sdtdh wp14">
+<w:ftr xmlns:wpc="http://schemas.microsoft.com/office/word/2010/wordprocessingCanvas" xmlns:cx="http://schemas.microsoft.com/office/drawing/2014/chartex" xmlns:cx1="http://schemas.microsoft.com/office/drawing/2015/9/8/chartex" xmlns:cx2="http://schemas.microsoft.com/office/drawing/2015/10/21/chartex" xmlns:cx3="http://schemas.microsoft.com/office/drawing/2016/5/9/chartex" xmlns:cx4="http://schemas.microsoft.com/office/drawing/2016/5/10/chartex" xmlns:cx5="http://schemas.microsoft.com/office/drawing/2016/5/11/chartex" xmlns:cx6="http://schemas.microsoft.com/office/drawing/2016/5/12/chartex" xmlns:cx7="http://schemas.microsoft.com/office/drawing/2016/5/13/chartex" xmlns:cx8="http://schemas.microsoft.com/office/drawing/2016/5/14/chartex" xmlns:mc="http://schemas.openxmlformats.org/markup-compatibility/2006" xmlns:aink="http://schemas.microsoft.com/office/drawing/2016/ink" xmlns:am3d="http://schemas.microsoft.com/office/drawing/2017/model3d" xmlns:o="urn:schemas-microsoft-com:office:office" xmlns:r="http://schemas.openxmlformats.org/officeDocument/2006/relationships" xmlns:m="http://schemas.openxmlformats.org/officeDocument/2006/math" xmlns:v="urn:schemas-microsoft-com:vml" xmlns:wp14="http://schemas.microsoft.com/office/word/2010/wordprocessingDrawing" xmlns:wp="http://schemas.openxmlformats.org/drawingml/2006/wordprocessingDrawing" xmlns:w10="urn:schemas-microsoft-com:office:word" xmlns:w="http://schemas.openxmlformats.org/wordprocessingml/2006/main" xmlns:w14="http://schemas.microsoft.com/office/word/2010/wordml" xmlns:w15="http://schemas.microsoft.com/office/word/2012/wordml" xmlns:w16cid="http://schemas.microsoft.com/office/word/2016/wordml/cid" xmlns:w16se="http://schemas.microsoft.com/office/word/2015/wordml/symex" xmlns:wpg="http://schemas.microsoft.com/office/word/2010/wordprocessingGroup" xmlns:wpi="http://schemas.microsoft.com/office/word/2010/wordprocessingInk" xmlns:wne="http://schemas.microsoft.com/office/word/2006/wordml" xmlns:wps="http://schemas.microsoft.com/office/word/2010/wordprocessingShape" mc:Ignorable="w14 w15 w16se w16cid wp14">
   <w:p>
     <w:pPr>
-      <w:pStyle w:val="Footer"/>
+      <w:pStyle w:val="a5"/>
       <w:ind w:firstLine="0"/>
     </w:pPr>
   </w:p>
@@ -835,7 +854,7 @@
 </file>
 
 <file path=word/footnotes.xml><?xml version="1.0" encoding="utf-8"?>
-<w:footnotes xmlns:wpc="http://schemas.microsoft.com/office/word/2010/wordprocessingCanvas" xmlns:cx="http://schemas.microsoft.com/office/drawing/2014/chartex" xmlns:cx1="http://schemas.microsoft.com/office/drawing/2015/9/8/chartex" xmlns:cx2="http://schemas.microsoft.com/office/drawing/2015/10/21/chartex" xmlns:cx3="http://schemas.microsoft.com/office/drawing/2016/5/9/chartex" xmlns:cx4="http://schemas.microsoft.com/office/drawing/2016/5/10/chartex" xmlns:cx5="http://schemas.microsoft.com/office/drawing/2016/5/11/chartex" xmlns:cx6="http://schemas.microsoft.com/office/drawing/2016/5/12/chartex" xmlns:cx7="http://schemas.microsoft.com/office/drawing/2016/5/13/chartex" xmlns:cx8="http://schemas.microsoft.com/office/drawing/2016/5/14/chartex" xmlns:mc="http://schemas.openxmlformats.org/markup-compatibility/2006" xmlns:aink="http://schemas.microsoft.com/office/drawing/2016/ink" xmlns:am3d="http://schemas.microsoft.com/office/drawing/2017/model3d" xmlns:o="urn:schemas-microsoft-com:office:office" xmlns:r="http://schemas.openxmlformats.org/officeDocument/2006/relationships" xmlns:m="http://schemas.openxmlformats.org/officeDocument/2006/math" xmlns:v="urn:schemas-microsoft-com:vml" xmlns:wp14="http://schemas.microsoft.com/office/word/2010/wordprocessingDrawing" xmlns:wp="http://schemas.openxmlformats.org/drawingml/2006/wordprocessingDrawing" xmlns:w10="urn:schemas-microsoft-com:office:word" xmlns:w="http://schemas.openxmlformats.org/wordprocessingml/2006/main" xmlns:w14="http://schemas.microsoft.com/office/word/2010/wordml" xmlns:w15="http://schemas.microsoft.com/office/word/2012/wordml" xmlns:w16cex="http://schemas.microsoft.com/office/word/2018/wordml/cex" xmlns:w16cid="http://schemas.microsoft.com/office/word/2016/wordml/cid" xmlns:w16="http://schemas.microsoft.com/office/word/2018/wordml" xmlns:w16sdtdh="http://schemas.microsoft.com/office/word/2020/wordml/sdtdatahash" xmlns:w16se="http://schemas.microsoft.com/office/word/2015/wordml/symex" xmlns:wpg="http://schemas.microsoft.com/office/word/2010/wordprocessingGroup" xmlns:wpi="http://schemas.microsoft.com/office/word/2010/wordprocessingInk" xmlns:wne="http://schemas.microsoft.com/office/word/2006/wordml" xmlns:wps="http://schemas.microsoft.com/office/word/2010/wordprocessingShape" mc:Ignorable="w14 w15 w16se w16cid w16 w16cex w16sdtdh wp14">
+<w:footnotes xmlns:wpc="http://schemas.microsoft.com/office/word/2010/wordprocessingCanvas" xmlns:cx="http://schemas.microsoft.com/office/drawing/2014/chartex" xmlns:cx1="http://schemas.microsoft.com/office/drawing/2015/9/8/chartex" xmlns:cx2="http://schemas.microsoft.com/office/drawing/2015/10/21/chartex" xmlns:cx3="http://schemas.microsoft.com/office/drawing/2016/5/9/chartex" xmlns:cx4="http://schemas.microsoft.com/office/drawing/2016/5/10/chartex" xmlns:cx5="http://schemas.microsoft.com/office/drawing/2016/5/11/chartex" xmlns:cx6="http://schemas.microsoft.com/office/drawing/2016/5/12/chartex" xmlns:cx7="http://schemas.microsoft.com/office/drawing/2016/5/13/chartex" xmlns:cx8="http://schemas.microsoft.com/office/drawing/2016/5/14/chartex" xmlns:mc="http://schemas.openxmlformats.org/markup-compatibility/2006" xmlns:aink="http://schemas.microsoft.com/office/drawing/2016/ink" xmlns:am3d="http://schemas.microsoft.com/office/drawing/2017/model3d" xmlns:o="urn:schemas-microsoft-com:office:office" xmlns:r="http://schemas.openxmlformats.org/officeDocument/2006/relationships" xmlns:m="http://schemas.openxmlformats.org/officeDocument/2006/math" xmlns:v="urn:schemas-microsoft-com:vml" xmlns:wp14="http://schemas.microsoft.com/office/word/2010/wordprocessingDrawing" xmlns:wp="http://schemas.openxmlformats.org/drawingml/2006/wordprocessingDrawing" xmlns:w10="urn:schemas-microsoft-com:office:word" xmlns:w="http://schemas.openxmlformats.org/wordprocessingml/2006/main" xmlns:w14="http://schemas.microsoft.com/office/word/2010/wordml" xmlns:w15="http://schemas.microsoft.com/office/word/2012/wordml" xmlns:w16cid="http://schemas.microsoft.com/office/word/2016/wordml/cid" xmlns:w16se="http://schemas.microsoft.com/office/word/2015/wordml/symex" xmlns:wpg="http://schemas.microsoft.com/office/word/2010/wordprocessingGroup" xmlns:wpi="http://schemas.microsoft.com/office/word/2010/wordprocessingInk" xmlns:wne="http://schemas.microsoft.com/office/word/2006/wordml" xmlns:wps="http://schemas.microsoft.com/office/word/2010/wordprocessingShape" mc:Ignorable="w14 w15 w16se w16cid wp14">
   <w:footnote w:type="separator" w:id="-1">
     <w:p>
       <w:r>
@@ -854,7 +873,7 @@
 </file>
 
 <file path=word/header1.xml><?xml version="1.0" encoding="utf-8"?>
-<w:hdr xmlns:wpc="http://schemas.microsoft.com/office/word/2010/wordprocessingCanvas" xmlns:cx="http://schemas.microsoft.com/office/drawing/2014/chartex" xmlns:cx1="http://schemas.microsoft.com/office/drawing/2015/9/8/chartex" xmlns:cx2="http://schemas.microsoft.com/office/drawing/2015/10/21/chartex" xmlns:cx3="http://schemas.microsoft.com/office/drawing/2016/5/9/chartex" xmlns:cx4="http://schemas.microsoft.com/office/drawing/2016/5/10/chartex" xmlns:cx5="http://schemas.microsoft.com/office/drawing/2016/5/11/chartex" xmlns:cx6="http://schemas.microsoft.com/office/drawing/2016/5/12/chartex" xmlns:cx7="http://schemas.microsoft.com/office/drawing/2016/5/13/chartex" xmlns:cx8="http://schemas.microsoft.com/office/drawing/2016/5/14/chartex" xmlns:mc="http://schemas.openxmlformats.org/markup-compatibility/2006" xmlns:aink="http://schemas.microsoft.com/office/drawing/2016/ink" xmlns:am3d="http://schemas.microsoft.com/office/drawing/2017/model3d" xmlns:o="urn:schemas-microsoft-com:office:office" xmlns:r="http://schemas.openxmlformats.org/officeDocument/2006/relationships" xmlns:m="http://schemas.openxmlformats.org/officeDocument/2006/math" xmlns:v="urn:schemas-microsoft-com:vml" xmlns:wp14="http://schemas.microsoft.com/office/word/2010/wordprocessingDrawing" xmlns:wp="http://schemas.openxmlformats.org/drawingml/2006/wordprocessingDrawing" xmlns:w10="urn:schemas-microsoft-com:office:word" xmlns:w="http://schemas.openxmlformats.org/wordprocessingml/2006/main" xmlns:w14="http://schemas.microsoft.com/office/word/2010/wordml" xmlns:w15="http://schemas.microsoft.com/office/word/2012/wordml" xmlns:w16cex="http://schemas.microsoft.com/office/word/2018/wordml/cex" xmlns:w16cid="http://schemas.microsoft.com/office/word/2016/wordml/cid" xmlns:w16="http://schemas.microsoft.com/office/word/2018/wordml" xmlns:w16sdtdh="http://schemas.microsoft.com/office/word/2020/wordml/sdtdatahash" xmlns:w16se="http://schemas.microsoft.com/office/word/2015/wordml/symex" xmlns:wpg="http://schemas.microsoft.com/office/word/2010/wordprocessingGroup" xmlns:wpi="http://schemas.microsoft.com/office/word/2010/wordprocessingInk" xmlns:wne="http://schemas.microsoft.com/office/word/2006/wordml" xmlns:wps="http://schemas.microsoft.com/office/word/2010/wordprocessingShape" mc:Ignorable="w14 w15 w16se w16cid w16 w16cex w16sdtdh wp14">
+<w:hdr xmlns:wpc="http://schemas.microsoft.com/office/word/2010/wordprocessingCanvas" xmlns:cx="http://schemas.microsoft.com/office/drawing/2014/chartex" xmlns:cx1="http://schemas.microsoft.com/office/drawing/2015/9/8/chartex" xmlns:cx2="http://schemas.microsoft.com/office/drawing/2015/10/21/chartex" xmlns:cx3="http://schemas.microsoft.com/office/drawing/2016/5/9/chartex" xmlns:cx4="http://schemas.microsoft.com/office/drawing/2016/5/10/chartex" xmlns:cx5="http://schemas.microsoft.com/office/drawing/2016/5/11/chartex" xmlns:cx6="http://schemas.microsoft.com/office/drawing/2016/5/12/chartex" xmlns:cx7="http://schemas.microsoft.com/office/drawing/2016/5/13/chartex" xmlns:cx8="http://schemas.microsoft.com/office/drawing/2016/5/14/chartex" xmlns:mc="http://schemas.openxmlformats.org/markup-compatibility/2006" xmlns:aink="http://schemas.microsoft.com/office/drawing/2016/ink" xmlns:am3d="http://schemas.microsoft.com/office/drawing/2017/model3d" xmlns:o="urn:schemas-microsoft-com:office:office" xmlns:r="http://schemas.openxmlformats.org/officeDocument/2006/relationships" xmlns:m="http://schemas.openxmlformats.org/officeDocument/2006/math" xmlns:v="urn:schemas-microsoft-com:vml" xmlns:wp14="http://schemas.microsoft.com/office/word/2010/wordprocessingDrawing" xmlns:wp="http://schemas.openxmlformats.org/drawingml/2006/wordprocessingDrawing" xmlns:w10="urn:schemas-microsoft-com:office:word" xmlns:w="http://schemas.openxmlformats.org/wordprocessingml/2006/main" xmlns:w14="http://schemas.microsoft.com/office/word/2010/wordml" xmlns:w15="http://schemas.microsoft.com/office/word/2012/wordml" xmlns:w16cid="http://schemas.microsoft.com/office/word/2016/wordml/cid" xmlns:w16se="http://schemas.microsoft.com/office/word/2015/wordml/symex" xmlns:wpg="http://schemas.microsoft.com/office/word/2010/wordprocessingGroup" xmlns:wpi="http://schemas.microsoft.com/office/word/2010/wordprocessingInk" xmlns:wne="http://schemas.microsoft.com/office/word/2006/wordml" xmlns:wps="http://schemas.microsoft.com/office/word/2010/wordprocessingShape" mc:Ignorable="w14 w15 w16se w16cid wp14">
   <w:tbl>
     <w:tblPr>
       <w:tblpPr w:leftFromText="181" w:rightFromText="181" w:vertAnchor="page" w:horzAnchor="page" w:tblpX="642" w:tblpY="11721"/>
@@ -889,7 +908,7 @@
         </w:tcPr>
         <w:p>
           <w:pPr>
-            <w:pStyle w:val="Footer"/>
+            <w:pStyle w:val="a5"/>
             <w:ind w:left="113" w:right="113" w:firstLine="0"/>
             <w:rPr>
               <w:rFonts w:ascii="ISOCPEUR" w:hAnsi="ISOCPEUR" w:cs="Calibri"/>
@@ -921,7 +940,7 @@
         </w:tcPr>
         <w:p>
           <w:pPr>
-            <w:pStyle w:val="Footer"/>
+            <w:pStyle w:val="a5"/>
             <w:ind w:left="113" w:right="113"/>
             <w:rPr>
               <w:rFonts w:ascii="Arial" w:hAnsi="Arial" w:cs="Calibri"/>
@@ -947,7 +966,7 @@
         </w:tcPr>
         <w:p>
           <w:pPr>
-            <w:pStyle w:val="Footer"/>
+            <w:pStyle w:val="a5"/>
             <w:ind w:left="113" w:right="113" w:firstLine="0"/>
             <w:rPr>
               <w:rFonts w:ascii="ISOCPEUR" w:hAnsi="ISOCPEUR" w:cs="Calibri"/>
@@ -979,7 +998,7 @@
         </w:tcPr>
         <w:p>
           <w:pPr>
-            <w:pStyle w:val="Footer"/>
+            <w:pStyle w:val="a5"/>
             <w:ind w:left="113" w:right="113"/>
             <w:rPr>
               <w:rFonts w:ascii="Arial" w:hAnsi="Arial" w:cs="Calibri"/>
@@ -1005,7 +1024,7 @@
         </w:tcPr>
         <w:p>
           <w:pPr>
-            <w:pStyle w:val="Footer"/>
+            <w:pStyle w:val="a5"/>
             <w:ind w:left="113" w:right="113" w:firstLine="0"/>
             <w:rPr>
               <w:rFonts w:ascii="ISOCPEUR" w:hAnsi="ISOCPEUR" w:cs="Calibri"/>
@@ -1037,7 +1056,7 @@
         </w:tcPr>
         <w:p>
           <w:pPr>
-            <w:pStyle w:val="Footer"/>
+            <w:pStyle w:val="a5"/>
             <w:ind w:left="113" w:right="113"/>
             <w:rPr>
               <w:rFonts w:ascii="Arial" w:hAnsi="Arial" w:cs="Calibri"/>
@@ -1052,7 +1071,7 @@
   </w:tbl>
   <w:p>
     <w:pPr>
-      <w:pStyle w:val="Header"/>
+      <w:pStyle w:val="a3"/>
     </w:pPr>
     <w:r>
       <w:rPr>
@@ -1500,7 +1519,7 @@
                           <w:txbxContent>
                             <w:p>
                               <w:pPr>
-                                <w:pStyle w:val="a6"/>
+                                <w:pStyle w:val="af8"/>
                                 <w:jc w:val="center"/>
                                 <w:rPr>
                                   <w:sz w:val="18"/>
@@ -1560,7 +1579,7 @@
                           <w:txbxContent>
                             <w:p>
                               <w:pPr>
-                                <w:pStyle w:val="a6"/>
+                                <w:pStyle w:val="af8"/>
                                 <w:jc w:val="center"/>
                                 <w:rPr>
                                   <w:sz w:val="18"/>
@@ -1620,7 +1639,7 @@
                           <w:txbxContent>
                             <w:p>
                               <w:pPr>
-                                <w:pStyle w:val="a6"/>
+                                <w:pStyle w:val="af8"/>
                                 <w:jc w:val="center"/>
                                 <w:rPr>
                                   <w:sz w:val="18"/>
@@ -1688,7 +1707,7 @@
                           <w:txbxContent>
                             <w:p>
                               <w:pPr>
-                                <w:pStyle w:val="a6"/>
+                                <w:pStyle w:val="af8"/>
                                 <w:jc w:val="center"/>
                                 <w:rPr>
                                   <w:sz w:val="18"/>
@@ -1748,7 +1767,7 @@
                           <w:txbxContent>
                             <w:p>
                               <w:pPr>
-                                <w:pStyle w:val="a6"/>
+                                <w:pStyle w:val="af8"/>
                                 <w:jc w:val="center"/>
                                 <w:rPr>
                                   <w:sz w:val="18"/>
@@ -1808,7 +1827,7 @@
                           <w:txbxContent>
                             <w:p>
                               <w:pPr>
-                                <w:pStyle w:val="a6"/>
+                                <w:pStyle w:val="af8"/>
                                 <w:jc w:val="center"/>
                                 <w:rPr>
                                   <w:sz w:val="18"/>
@@ -1868,7 +1887,7 @@
                           <w:txbxContent>
                             <w:p>
                               <w:pPr>
-                                <w:pStyle w:val="a6"/>
+                                <w:pStyle w:val="af8"/>
                                 <w:jc w:val="center"/>
                                 <w:rPr>
                                   <w:rFonts w:ascii="Times New Roman" w:hAnsi="Times New Roman"/>
@@ -1971,7 +1990,7 @@
                           <w:txbxContent>
                             <w:p>
                               <w:pPr>
-                                <w:pStyle w:val="a6"/>
+                                <w:pStyle w:val="af8"/>
                                 <w:jc w:val="center"/>
                                 <w:rPr>
                                   <w:rFonts w:ascii="Times New Roman" w:hAnsi="Times New Roman"/>
@@ -2011,7 +2030,7 @@
                             </w:p>
                             <w:p>
                               <w:pPr>
-                                <w:pStyle w:val="a6"/>
+                                <w:pStyle w:val="af8"/>
                                 <w:jc w:val="center"/>
                                 <w:rPr>
                                   <w:rFonts w:ascii="Times New Roman" w:hAnsi="Times New Roman"/>
@@ -2084,7 +2103,7 @@
         </mc:Choice>
         <mc:Fallback>
           <w:pict>
-            <v:group w14:anchorId="012AF52C" id="Group 534" o:spid="_x0000_s1026" style="position:absolute;left:0;text-align:left;margin-left:-15.5pt;margin-top:21.9pt;width:518.8pt;height:804.35pt;z-index:251657728" coordorigin="1134,479" coordsize="10376,16046" o:gfxdata="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">
+            <v:group w14:anchorId="012AF52C" id="Group 534" o:spid="_x0000_s1026" style="position:absolute;left:0;text-align:left;margin-left:-15.5pt;margin-top:21.9pt;width:518.8pt;height:804.35pt;z-index:251657728" coordorigin="1134,479" coordsize="10376,16046" o:gfxdata="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">
               <v:group id="Группа 82" o:spid="_x0000_s1027" style="position:absolute;left:1134;top:479;width:10376;height:16046" coordsize="20000,20000" o:gfxdata="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">
                 <v:rect id="Rectangle 2" o:spid="_x0000_s1028" style="position:absolute;width:20000;height:20000;visibility:visible;mso-wrap-style:square;v-text-anchor:top" o:gfxdata="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" filled="f" strokeweight="2pt"/>
                 <v:line id="Line 3" o:spid="_x0000_s1029" style="position:absolute;visibility:visible;mso-wrap-style:square" from="1093,18949" to="1095,19989" o:connectortype="straight" o:gfxdata="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" strokeweight="2pt"/>
@@ -2102,7 +2121,7 @@
                     <w:txbxContent>
                       <w:p>
                         <w:pPr>
-                          <w:pStyle w:val="a6"/>
+                          <w:pStyle w:val="af8"/>
                           <w:jc w:val="center"/>
                           <w:rPr>
                             <w:sz w:val="18"/>
@@ -2123,7 +2142,7 @@
                     <w:txbxContent>
                       <w:p>
                         <w:pPr>
-                          <w:pStyle w:val="a6"/>
+                          <w:pStyle w:val="af8"/>
                           <w:jc w:val="center"/>
                           <w:rPr>
                             <w:sz w:val="18"/>
@@ -2144,7 +2163,7 @@
                     <w:txbxContent>
                       <w:p>
                         <w:pPr>
-                          <w:pStyle w:val="a6"/>
+                          <w:pStyle w:val="af8"/>
                           <w:jc w:val="center"/>
                           <w:rPr>
                             <w:sz w:val="18"/>
@@ -2173,7 +2192,7 @@
                     <w:txbxContent>
                       <w:p>
                         <w:pPr>
-                          <w:pStyle w:val="a6"/>
+                          <w:pStyle w:val="af8"/>
                           <w:jc w:val="center"/>
                           <w:rPr>
                             <w:sz w:val="18"/>
@@ -2194,7 +2213,7 @@
                     <w:txbxContent>
                       <w:p>
                         <w:pPr>
-                          <w:pStyle w:val="a6"/>
+                          <w:pStyle w:val="af8"/>
                           <w:jc w:val="center"/>
                           <w:rPr>
                             <w:sz w:val="18"/>
@@ -2215,7 +2234,7 @@
                     <w:txbxContent>
                       <w:p>
                         <w:pPr>
-                          <w:pStyle w:val="a6"/>
+                          <w:pStyle w:val="af8"/>
                           <w:jc w:val="center"/>
                           <w:rPr>
                             <w:sz w:val="18"/>
@@ -2236,7 +2255,7 @@
                     <w:txbxContent>
                       <w:p>
                         <w:pPr>
-                          <w:pStyle w:val="a6"/>
+                          <w:pStyle w:val="af8"/>
                           <w:jc w:val="center"/>
                           <w:rPr>
                             <w:rFonts w:ascii="Times New Roman" w:hAnsi="Times New Roman"/>
@@ -2300,7 +2319,7 @@
                     <w:txbxContent>
                       <w:p>
                         <w:pPr>
-                          <w:pStyle w:val="a6"/>
+                          <w:pStyle w:val="af8"/>
                           <w:jc w:val="center"/>
                           <w:rPr>
                             <w:rFonts w:ascii="Times New Roman" w:hAnsi="Times New Roman"/>
@@ -2340,7 +2359,7 @@
                       </w:p>
                       <w:p>
                         <w:pPr>
-                          <w:pStyle w:val="a6"/>
+                          <w:pStyle w:val="af8"/>
                           <w:jc w:val="center"/>
                           <w:rPr>
                             <w:rFonts w:ascii="Times New Roman" w:hAnsi="Times New Roman"/>
@@ -2371,7 +2390,7 @@
 </file>
 
 <file path=word/numbering.xml><?xml version="1.0" encoding="utf-8"?>
-<w:numbering xmlns:wpc="http://schemas.microsoft.com/office/word/2010/wordprocessingCanvas" xmlns:cx="http://schemas.microsoft.com/office/drawing/2014/chartex" xmlns:cx1="http://schemas.microsoft.com/office/drawing/2015/9/8/chartex" xmlns:cx2="http://schemas.microsoft.com/office/drawing/2015/10/21/chartex" xmlns:cx3="http://schemas.microsoft.com/office/drawing/2016/5/9/chartex" xmlns:cx4="http://schemas.microsoft.com/office/drawing/2016/5/10/chartex" xmlns:cx5="http://schemas.microsoft.com/office/drawing/2016/5/11/chartex" xmlns:cx6="http://schemas.microsoft.com/office/drawing/2016/5/12/chartex" xmlns:cx7="http://schemas.microsoft.com/office/drawing/2016/5/13/chartex" xmlns:cx8="http://schemas.microsoft.com/office/drawing/2016/5/14/chartex" xmlns:mc="http://schemas.openxmlformats.org/markup-compatibility/2006" xmlns:aink="http://schemas.microsoft.com/office/drawing/2016/ink" xmlns:am3d="http://schemas.microsoft.com/office/drawing/2017/model3d" xmlns:o="urn:schemas-microsoft-com:office:office" xmlns:r="http://schemas.openxmlformats.org/officeDocument/2006/relationships" xmlns:m="http://schemas.openxmlformats.org/officeDocument/2006/math" xmlns:v="urn:schemas-microsoft-com:vml" xmlns:wp14="http://schemas.microsoft.com/office/word/2010/wordprocessingDrawing" xmlns:wp="http://schemas.openxmlformats.org/drawingml/2006/wordprocessingDrawing" xmlns:w10="urn:schemas-microsoft-com:office:word" xmlns:w="http://schemas.openxmlformats.org/wordprocessingml/2006/main" xmlns:w14="http://schemas.microsoft.com/office/word/2010/wordml" xmlns:w15="http://schemas.microsoft.com/office/word/2012/wordml" xmlns:w16cex="http://schemas.microsoft.com/office/word/2018/wordml/cex" xmlns:w16cid="http://schemas.microsoft.com/office/word/2016/wordml/cid" xmlns:w16="http://schemas.microsoft.com/office/word/2018/wordml" xmlns:w16sdtdh="http://schemas.microsoft.com/office/word/2020/wordml/sdtdatahash" xmlns:w16se="http://schemas.microsoft.com/office/word/2015/wordml/symex" xmlns:wpg="http://schemas.microsoft.com/office/word/2010/wordprocessingGroup" xmlns:wpi="http://schemas.microsoft.com/office/word/2010/wordprocessingInk" xmlns:wne="http://schemas.microsoft.com/office/word/2006/wordml" xmlns:wps="http://schemas.microsoft.com/office/word/2010/wordprocessingShape" mc:Ignorable="w14 w15 w16se w16cid w16 w16cex w16sdtdh wp14">
+<w:numbering xmlns:wpc="http://schemas.microsoft.com/office/word/2010/wordprocessingCanvas" xmlns:cx="http://schemas.microsoft.com/office/drawing/2014/chartex" xmlns:cx1="http://schemas.microsoft.com/office/drawing/2015/9/8/chartex" xmlns:cx2="http://schemas.microsoft.com/office/drawing/2015/10/21/chartex" xmlns:cx3="http://schemas.microsoft.com/office/drawing/2016/5/9/chartex" xmlns:cx4="http://schemas.microsoft.com/office/drawing/2016/5/10/chartex" xmlns:cx5="http://schemas.microsoft.com/office/drawing/2016/5/11/chartex" xmlns:cx6="http://schemas.microsoft.com/office/drawing/2016/5/12/chartex" xmlns:cx7="http://schemas.microsoft.com/office/drawing/2016/5/13/chartex" xmlns:cx8="http://schemas.microsoft.com/office/drawing/2016/5/14/chartex" xmlns:mc="http://schemas.openxmlformats.org/markup-compatibility/2006" xmlns:aink="http://schemas.microsoft.com/office/drawing/2016/ink" xmlns:am3d="http://schemas.microsoft.com/office/drawing/2017/model3d" xmlns:o="urn:schemas-microsoft-com:office:office" xmlns:r="http://schemas.openxmlformats.org/officeDocument/2006/relationships" xmlns:m="http://schemas.openxmlformats.org/officeDocument/2006/math" xmlns:v="urn:schemas-microsoft-com:vml" xmlns:wp14="http://schemas.microsoft.com/office/word/2010/wordprocessingDrawing" xmlns:wp="http://schemas.openxmlformats.org/drawingml/2006/wordprocessingDrawing" xmlns:w10="urn:schemas-microsoft-com:office:word" xmlns:w="http://schemas.openxmlformats.org/wordprocessingml/2006/main" xmlns:w14="http://schemas.microsoft.com/office/word/2010/wordml" xmlns:w15="http://schemas.microsoft.com/office/word/2012/wordml" xmlns:w16cid="http://schemas.microsoft.com/office/word/2016/wordml/cid" xmlns:w16se="http://schemas.microsoft.com/office/word/2015/wordml/symex" xmlns:wpg="http://schemas.microsoft.com/office/word/2010/wordprocessingGroup" xmlns:wpi="http://schemas.microsoft.com/office/word/2010/wordprocessingInk" xmlns:wne="http://schemas.microsoft.com/office/word/2006/wordml" xmlns:wps="http://schemas.microsoft.com/office/word/2010/wordprocessingShape" mc:Ignorable="w14 w15 w16se w16cid wp14">
   <w:abstractNum w:abstractNumId="0" w15:restartNumberingAfterBreak="0">
     <w:nsid w:val="FFFFFF7E"/>
     <w:multiLevelType w:val="singleLevel"/>
@@ -2379,7 +2398,7 @@
     <w:lvl w:ilvl="0">
       <w:start w:val="1"/>
       <w:numFmt w:val="decimal"/>
-      <w:pStyle w:val="ListNumber3"/>
+      <w:pStyle w:val="3"/>
       <w:lvlText w:val="%1."/>
       <w:lvlJc w:val="left"/>
       <w:pPr>
@@ -3921,7 +3940,7 @@
 </file>
 
 <file path=word/styles.xml><?xml version="1.0" encoding="utf-8"?>
-<w:styles xmlns:mc="http://schemas.openxmlformats.org/markup-compatibility/2006" xmlns:r="http://schemas.openxmlformats.org/officeDocument/2006/relationships" xmlns:w="http://schemas.openxmlformats.org/wordprocessingml/2006/main" xmlns:w14="http://schemas.microsoft.com/office/word/2010/wordml" xmlns:w15="http://schemas.microsoft.com/office/word/2012/wordml" xmlns:w16cex="http://schemas.microsoft.com/office/word/2018/wordml/cex" xmlns:w16cid="http://schemas.microsoft.com/office/word/2016/wordml/cid" xmlns:w16="http://schemas.microsoft.com/office/word/2018/wordml" xmlns:w16sdtdh="http://schemas.microsoft.com/office/word/2020/wordml/sdtdatahash" xmlns:w16se="http://schemas.microsoft.com/office/word/2015/wordml/symex" mc:Ignorable="w14 w15 w16se w16cid w16 w16cex w16sdtdh">
+<w:styles xmlns:mc="http://schemas.openxmlformats.org/markup-compatibility/2006" xmlns:r="http://schemas.openxmlformats.org/officeDocument/2006/relationships" xmlns:w="http://schemas.openxmlformats.org/wordprocessingml/2006/main" xmlns:w14="http://schemas.microsoft.com/office/word/2010/wordml" xmlns:w15="http://schemas.microsoft.com/office/word/2012/wordml" xmlns:w16cid="http://schemas.microsoft.com/office/word/2016/wordml/cid" xmlns:w16se="http://schemas.microsoft.com/office/word/2015/wordml/symex" mc:Ignorable="w14 w15 w16se w16cid">
   <w:docDefaults>
     <w:rPrDefault>
       <w:rPr>
@@ -3931,7 +3950,7 @@
     </w:rPrDefault>
     <w:pPrDefault/>
   </w:docDefaults>
-  <w:latentStyles w:defLockedState="0" w:defUIPriority="0" w:defSemiHidden="0" w:defUnhideWhenUsed="0" w:defQFormat="0" w:count="376">
+  <w:latentStyles w:defLockedState="0" w:defUIPriority="0" w:defSemiHidden="0" w:defUnhideWhenUsed="0" w:defQFormat="0" w:count="375">
     <w:lsdException w:name="Normal" w:qFormat="1"/>
     <w:lsdException w:name="heading 1" w:qFormat="1"/>
     <w:lsdException w:name="heading 2" w:qFormat="1"/>
@@ -4213,9 +4232,8 @@
     <w:lsdException w:name="Smart Hyperlink" w:semiHidden="1" w:uiPriority="99" w:unhideWhenUsed="1"/>
     <w:lsdException w:name="Hashtag" w:semiHidden="1" w:uiPriority="99" w:unhideWhenUsed="1"/>
     <w:lsdException w:name="Unresolved Mention" w:semiHidden="1" w:uiPriority="99" w:unhideWhenUsed="1"/>
-    <w:lsdException w:name="Smart Link" w:semiHidden="1" w:uiPriority="99" w:unhideWhenUsed="1"/>
   </w:latentStyles>
-  <w:style w:type="paragraph" w:default="1" w:styleId="Normal">
+  <w:style w:type="paragraph" w:default="1" w:styleId="a">
     <w:name w:val="Normal"/>
     <w:qFormat/>
     <w:rsid w:val="00F504F0"/>
@@ -4228,10 +4246,10 @@
       <w:lang w:val="ru-RU" w:eastAsia="ru-RU"/>
     </w:rPr>
   </w:style>
-  <w:style w:type="paragraph" w:styleId="Heading1">
+  <w:style w:type="paragraph" w:styleId="1">
     <w:name w:val="heading 1"/>
-    <w:basedOn w:val="Normal"/>
-    <w:next w:val="Normal"/>
+    <w:basedOn w:val="a"/>
+    <w:next w:val="a"/>
     <w:qFormat/>
     <w:locked/>
     <w:rsid w:val="00B72C62"/>
@@ -4249,10 +4267,10 @@
       <w:szCs w:val="32"/>
     </w:rPr>
   </w:style>
-  <w:style w:type="paragraph" w:styleId="Heading2">
+  <w:style w:type="paragraph" w:styleId="2">
     <w:name w:val="heading 2"/>
-    <w:basedOn w:val="Normal"/>
-    <w:next w:val="Normal"/>
+    <w:basedOn w:val="a"/>
+    <w:next w:val="a"/>
     <w:qFormat/>
     <w:locked/>
     <w:pPr>
@@ -4269,10 +4287,10 @@
       <w:szCs w:val="28"/>
     </w:rPr>
   </w:style>
-  <w:style w:type="paragraph" w:styleId="Heading3">
+  <w:style w:type="paragraph" w:styleId="30">
     <w:name w:val="heading 3"/>
-    <w:basedOn w:val="Normal"/>
-    <w:next w:val="Normal"/>
+    <w:basedOn w:val="a"/>
+    <w:next w:val="a"/>
     <w:qFormat/>
     <w:rsid w:val="00263B7E"/>
     <w:pPr>
@@ -4288,10 +4306,10 @@
       <w:szCs w:val="26"/>
     </w:rPr>
   </w:style>
-  <w:style w:type="paragraph" w:styleId="Heading4">
+  <w:style w:type="paragraph" w:styleId="4">
     <w:name w:val="heading 4"/>
-    <w:basedOn w:val="Normal"/>
-    <w:next w:val="Normal"/>
+    <w:basedOn w:val="a"/>
+    <w:next w:val="a"/>
     <w:qFormat/>
     <w:locked/>
     <w:pPr>
@@ -4304,10 +4322,10 @@
       <w:rFonts w:ascii="Arial" w:hAnsi="Arial"/>
     </w:rPr>
   </w:style>
-  <w:style w:type="paragraph" w:styleId="Heading5">
+  <w:style w:type="paragraph" w:styleId="5">
     <w:name w:val="heading 5"/>
-    <w:basedOn w:val="Normal"/>
-    <w:next w:val="Normal"/>
+    <w:basedOn w:val="a"/>
+    <w:next w:val="a"/>
     <w:qFormat/>
     <w:rsid w:val="00B332F7"/>
     <w:pPr>
@@ -4319,10 +4337,10 @@
       <w:rFonts w:ascii="Arial" w:hAnsi="Arial"/>
     </w:rPr>
   </w:style>
-  <w:style w:type="paragraph" w:styleId="Heading6">
+  <w:style w:type="paragraph" w:styleId="6">
     <w:name w:val="heading 6"/>
-    <w:basedOn w:val="Normal"/>
-    <w:next w:val="Normal"/>
+    <w:basedOn w:val="a"/>
+    <w:next w:val="a"/>
     <w:qFormat/>
     <w:rsid w:val="00B332F7"/>
     <w:pPr>
@@ -4336,10 +4354,10 @@
       <w:sz w:val="24"/>
     </w:rPr>
   </w:style>
-  <w:style w:type="paragraph" w:styleId="Heading7">
+  <w:style w:type="paragraph" w:styleId="7">
     <w:name w:val="heading 7"/>
-    <w:basedOn w:val="Normal"/>
-    <w:next w:val="Normal"/>
+    <w:basedOn w:val="a"/>
+    <w:next w:val="a"/>
     <w:qFormat/>
     <w:rsid w:val="00B332F7"/>
     <w:pPr>
@@ -4352,10 +4370,10 @@
       <w:rFonts w:ascii="Arial" w:hAnsi="Arial"/>
     </w:rPr>
   </w:style>
-  <w:style w:type="paragraph" w:styleId="Heading8">
+  <w:style w:type="paragraph" w:styleId="8">
     <w:name w:val="heading 8"/>
-    <w:basedOn w:val="Normal"/>
-    <w:next w:val="Normal"/>
+    <w:basedOn w:val="a"/>
+    <w:next w:val="a"/>
     <w:qFormat/>
     <w:rsid w:val="00B332F7"/>
     <w:pPr>
@@ -4369,10 +4387,10 @@
       <w:b/>
     </w:rPr>
   </w:style>
-  <w:style w:type="paragraph" w:styleId="Heading9">
+  <w:style w:type="paragraph" w:styleId="9">
     <w:name w:val="heading 9"/>
-    <w:basedOn w:val="Normal"/>
-    <w:next w:val="Normal"/>
+    <w:basedOn w:val="a"/>
+    <w:next w:val="a"/>
     <w:qFormat/>
     <w:rsid w:val="00B332F7"/>
     <w:pPr>
@@ -4385,13 +4403,13 @@
       <w:sz w:val="32"/>
     </w:rPr>
   </w:style>
-  <w:style w:type="character" w:default="1" w:styleId="DefaultParagraphFont">
+  <w:style w:type="character" w:default="1" w:styleId="a0">
     <w:name w:val="Default Paragraph Font"/>
     <w:uiPriority w:val="1"/>
     <w:semiHidden/>
     <w:unhideWhenUsed/>
   </w:style>
-  <w:style w:type="table" w:default="1" w:styleId="TableNormal">
+  <w:style w:type="table" w:default="1" w:styleId="a1">
     <w:name w:val="Normal Table"/>
     <w:uiPriority w:val="99"/>
     <w:semiHidden/>
@@ -4406,16 +4424,16 @@
       </w:tblCellMar>
     </w:tblPr>
   </w:style>
-  <w:style w:type="numbering" w:default="1" w:styleId="NoList">
+  <w:style w:type="numbering" w:default="1" w:styleId="a2">
     <w:name w:val="No List"/>
     <w:uiPriority w:val="99"/>
     <w:semiHidden/>
     <w:unhideWhenUsed/>
   </w:style>
-  <w:style w:type="paragraph" w:styleId="Header">
+  <w:style w:type="paragraph" w:styleId="a3">
     <w:name w:val="header"/>
-    <w:basedOn w:val="Normal"/>
-    <w:link w:val="HeaderChar"/>
+    <w:basedOn w:val="a"/>
+    <w:link w:val="a4"/>
     <w:uiPriority w:val="99"/>
     <w:locked/>
     <w:pPr>
@@ -4425,16 +4443,16 @@
       </w:tabs>
     </w:pPr>
   </w:style>
-  <w:style w:type="character" w:customStyle="1" w:styleId="HeaderChar">
-    <w:name w:val="Header Char"/>
-    <w:link w:val="Header"/>
+  <w:style w:type="character" w:customStyle="1" w:styleId="a4">
+    <w:name w:val="Верхний колонтитул Знак"/>
+    <w:link w:val="a3"/>
     <w:uiPriority w:val="99"/>
     <w:rsid w:val="00913A3E"/>
   </w:style>
-  <w:style w:type="paragraph" w:styleId="Footer">
+  <w:style w:type="paragraph" w:styleId="a5">
     <w:name w:val="footer"/>
-    <w:basedOn w:val="Normal"/>
-    <w:link w:val="FooterChar"/>
+    <w:basedOn w:val="a"/>
+    <w:link w:val="a6"/>
     <w:locked/>
     <w:pPr>
       <w:tabs>
@@ -4443,9 +4461,9 @@
       </w:tabs>
     </w:pPr>
   </w:style>
-  <w:style w:type="paragraph" w:customStyle="1" w:styleId="a">
+  <w:style w:type="paragraph" w:customStyle="1" w:styleId="a7">
     <w:name w:val="Назв табл"/>
-    <w:basedOn w:val="Heading2"/>
+    <w:basedOn w:val="2"/>
     <w:locked/>
     <w:pPr>
       <w:spacing w:before="40" w:after="0"/>
@@ -4461,14 +4479,14 @@
       <w:szCs w:val="20"/>
     </w:rPr>
   </w:style>
-  <w:style w:type="character" w:styleId="PageNumber">
+  <w:style w:type="character" w:styleId="a8">
     <w:name w:val="page number"/>
-    <w:basedOn w:val="DefaultParagraphFont"/>
+    <w:basedOn w:val="a0"/>
     <w:locked/>
   </w:style>
-  <w:style w:type="paragraph" w:styleId="BalloonText">
+  <w:style w:type="paragraph" w:styleId="a9">
     <w:name w:val="Balloon Text"/>
-    <w:basedOn w:val="Normal"/>
+    <w:basedOn w:val="a"/>
     <w:semiHidden/>
     <w:locked/>
     <w:rPr>
@@ -4477,9 +4495,9 @@
       <w:szCs w:val="16"/>
     </w:rPr>
   </w:style>
-  <w:style w:type="paragraph" w:styleId="BodyTextIndent2">
+  <w:style w:type="paragraph" w:styleId="20">
     <w:name w:val="Body Text Indent 2"/>
-    <w:basedOn w:val="Normal"/>
+    <w:basedOn w:val="a"/>
     <w:locked/>
     <w:pPr>
       <w:ind w:firstLine="851"/>
@@ -4488,36 +4506,36 @@
       <w:rFonts w:ascii="Arial" w:hAnsi="Arial"/>
     </w:rPr>
   </w:style>
-  <w:style w:type="paragraph" w:styleId="BodyText">
+  <w:style w:type="paragraph" w:styleId="aa">
     <w:name w:val="Body Text"/>
-    <w:basedOn w:val="Normal"/>
-    <w:link w:val="BodyTextChar"/>
+    <w:basedOn w:val="a"/>
+    <w:link w:val="ab"/>
     <w:locked/>
     <w:pPr>
       <w:spacing w:after="120"/>
     </w:pPr>
   </w:style>
-  <w:style w:type="character" w:customStyle="1" w:styleId="BodyTextChar">
-    <w:name w:val="Body Text Char"/>
-    <w:link w:val="BodyText"/>
+  <w:style w:type="character" w:customStyle="1" w:styleId="ab">
+    <w:name w:val="Основной текст Знак"/>
+    <w:link w:val="aa"/>
     <w:rsid w:val="00B332F7"/>
     <w:rPr>
       <w:lang w:val="ru-RU" w:eastAsia="ru-RU" w:bidi="ar-SA"/>
     </w:rPr>
   </w:style>
-  <w:style w:type="paragraph" w:styleId="BodyTextIndent">
+  <w:style w:type="paragraph" w:styleId="ac">
     <w:name w:val="Body Text Indent"/>
-    <w:basedOn w:val="Normal"/>
-    <w:link w:val="BodyTextIndentChar"/>
+    <w:basedOn w:val="a"/>
+    <w:link w:val="ad"/>
     <w:rsid w:val="00263B7E"/>
     <w:pPr>
       <w:spacing w:after="120"/>
       <w:ind w:left="283"/>
     </w:pPr>
   </w:style>
-  <w:style w:type="table" w:styleId="TableGrid">
+  <w:style w:type="table" w:styleId="ae">
     <w:name w:val="Table Grid"/>
-    <w:basedOn w:val="TableNormal"/>
+    <w:basedOn w:val="a1"/>
     <w:rsid w:val="00263B7E"/>
     <w:tblPr>
       <w:tblBorders>
@@ -4530,10 +4548,10 @@
       </w:tblBorders>
     </w:tblPr>
   </w:style>
-  <w:style w:type="paragraph" w:customStyle="1" w:styleId="a0">
+  <w:style w:type="paragraph" w:customStyle="1" w:styleId="af">
     <w:name w:val="Знак"/>
-    <w:basedOn w:val="Normal"/>
-    <w:next w:val="Normal"/>
+    <w:basedOn w:val="a"/>
+    <w:next w:val="a"/>
     <w:rsid w:val="00B332F7"/>
     <w:pPr>
       <w:spacing w:after="160" w:line="240" w:lineRule="exact"/>
@@ -4544,9 +4562,9 @@
       <w:lang w:val="en-US" w:eastAsia="en-US"/>
     </w:rPr>
   </w:style>
-  <w:style w:type="paragraph" w:styleId="BodyTextIndent3">
+  <w:style w:type="paragraph" w:styleId="31">
     <w:name w:val="Body Text Indent 3"/>
-    <w:basedOn w:val="Normal"/>
+    <w:basedOn w:val="a"/>
     <w:rsid w:val="00B332F7"/>
     <w:pPr>
       <w:spacing w:after="120"/>
@@ -4559,7 +4577,7 @@
   </w:style>
   <w:style w:type="paragraph" w:customStyle="1" w:styleId="BodyTextIndent21">
     <w:name w:val="Body Text Indent 21"/>
-    <w:basedOn w:val="Normal"/>
+    <w:basedOn w:val="a"/>
     <w:rsid w:val="00B332F7"/>
     <w:pPr>
       <w:overflowPunct w:val="0"/>
@@ -4577,7 +4595,7 @@
   </w:style>
   <w:style w:type="paragraph" w:customStyle="1" w:styleId="BodyText21">
     <w:name w:val="Body Text 21"/>
-    <w:basedOn w:val="Normal"/>
+    <w:basedOn w:val="a"/>
     <w:rsid w:val="00B332F7"/>
     <w:pPr>
       <w:spacing w:after="120"/>
@@ -4587,9 +4605,9 @@
       <w:szCs w:val="24"/>
     </w:rPr>
   </w:style>
-  <w:style w:type="paragraph" w:styleId="BodyText2">
+  <w:style w:type="paragraph" w:styleId="21">
     <w:name w:val="Body Text 2"/>
-    <w:basedOn w:val="Normal"/>
+    <w:basedOn w:val="a"/>
     <w:rsid w:val="00B332F7"/>
     <w:pPr>
       <w:spacing w:after="120" w:line="480" w:lineRule="auto"/>
@@ -4599,9 +4617,9 @@
       <w:szCs w:val="24"/>
     </w:rPr>
   </w:style>
-  <w:style w:type="paragraph" w:styleId="BodyText3">
+  <w:style w:type="paragraph" w:styleId="32">
     <w:name w:val="Body Text 3"/>
-    <w:basedOn w:val="Normal"/>
+    <w:basedOn w:val="a"/>
     <w:rsid w:val="00B332F7"/>
     <w:pPr>
       <w:widowControl w:val="0"/>
@@ -4614,7 +4632,7 @@
       <w:sz w:val="22"/>
     </w:rPr>
   </w:style>
-  <w:style w:type="paragraph" w:customStyle="1" w:styleId="a1">
+  <w:style w:type="paragraph" w:customStyle="1" w:styleId="af0">
     <w:name w:val="Абзац обычный"/>
     <w:rsid w:val="00B332F7"/>
     <w:pPr>
@@ -4629,7 +4647,7 @@
   </w:style>
   <w:style w:type="paragraph" w:customStyle="1" w:styleId="table10">
     <w:name w:val="table10"/>
-    <w:basedOn w:val="Normal"/>
+    <w:basedOn w:val="a"/>
     <w:rsid w:val="00B332F7"/>
   </w:style>
   <w:style w:type="paragraph" w:customStyle="1" w:styleId="ConsPlusNormal">
@@ -4647,9 +4665,9 @@
       <w:lang w:val="ru-RU" w:eastAsia="ru-RU"/>
     </w:rPr>
   </w:style>
-  <w:style w:type="paragraph" w:styleId="ListNumber3">
+  <w:style w:type="paragraph" w:styleId="3">
     <w:name w:val="List Number 3"/>
-    <w:basedOn w:val="Normal"/>
+    <w:basedOn w:val="a"/>
     <w:rsid w:val="00B332F7"/>
     <w:pPr>
       <w:numPr>
@@ -4660,9 +4678,9 @@
       <w:sz w:val="24"/>
     </w:rPr>
   </w:style>
-  <w:style w:type="paragraph" w:styleId="List2">
+  <w:style w:type="paragraph" w:styleId="22">
     <w:name w:val="List 2"/>
-    <w:basedOn w:val="Normal"/>
+    <w:basedOn w:val="a"/>
     <w:rsid w:val="00B332F7"/>
     <w:pPr>
       <w:ind w:left="566" w:hanging="283"/>
@@ -4671,10 +4689,10 @@
       <w:sz w:val="24"/>
     </w:rPr>
   </w:style>
-  <w:style w:type="paragraph" w:customStyle="1" w:styleId="a2">
+  <w:style w:type="paragraph" w:customStyle="1" w:styleId="af1">
     <w:name w:val="Знак"/>
-    <w:basedOn w:val="Normal"/>
-    <w:next w:val="Normal"/>
+    <w:basedOn w:val="a"/>
+    <w:next w:val="a"/>
     <w:rsid w:val="00B332F7"/>
     <w:pPr>
       <w:spacing w:after="160" w:line="240" w:lineRule="exact"/>
@@ -4701,7 +4719,7 @@
       <w:lang w:val="ru-RU" w:eastAsia="ru-RU"/>
     </w:rPr>
   </w:style>
-  <w:style w:type="character" w:customStyle="1" w:styleId="1">
+  <w:style w:type="character" w:customStyle="1" w:styleId="10">
     <w:name w:val="Заголовок №1"/>
     <w:rsid w:val="00B332F7"/>
     <w:rPr>
@@ -4713,7 +4731,7 @@
       <w:u w:val="none"/>
     </w:rPr>
   </w:style>
-  <w:style w:type="character" w:customStyle="1" w:styleId="3">
+  <w:style w:type="character" w:customStyle="1" w:styleId="33">
     <w:name w:val="Основной текст (3)"/>
     <w:rsid w:val="00B332F7"/>
     <w:rPr>
@@ -4725,9 +4743,9 @@
       <w:u w:val="none"/>
     </w:rPr>
   </w:style>
-  <w:style w:type="paragraph" w:customStyle="1" w:styleId="a3">
+  <w:style w:type="paragraph" w:customStyle="1" w:styleId="af2">
     <w:name w:val="Текст в записке"/>
-    <w:link w:val="10"/>
+    <w:link w:val="11"/>
     <w:rsid w:val="00B332F7"/>
     <w:pPr>
       <w:ind w:firstLine="680"/>
@@ -4739,9 +4757,9 @@
       <w:lang w:val="ru-RU" w:eastAsia="ja-JP"/>
     </w:rPr>
   </w:style>
-  <w:style w:type="character" w:customStyle="1" w:styleId="10">
+  <w:style w:type="character" w:customStyle="1" w:styleId="11">
     <w:name w:val="Текст в записке Знак1"/>
-    <w:link w:val="a3"/>
+    <w:link w:val="af2"/>
     <w:rsid w:val="00B332F7"/>
     <w:rPr>
       <w:rFonts w:ascii="Arial" w:hAnsi="Arial"/>
@@ -4749,9 +4767,9 @@
       <w:lang w:val="ru-RU" w:eastAsia="ja-JP" w:bidi="ar-SA"/>
     </w:rPr>
   </w:style>
-  <w:style w:type="character" w:customStyle="1" w:styleId="5">
+  <w:style w:type="character" w:customStyle="1" w:styleId="50">
     <w:name w:val="Основной текст (5)_"/>
-    <w:link w:val="50"/>
+    <w:link w:val="51"/>
     <w:rsid w:val="00B332F7"/>
     <w:rPr>
       <w:rFonts w:ascii="Arial" w:hAnsi="Arial"/>
@@ -4762,10 +4780,10 @@
       <w:lang w:bidi="ar-SA"/>
     </w:rPr>
   </w:style>
-  <w:style w:type="paragraph" w:customStyle="1" w:styleId="50">
+  <w:style w:type="paragraph" w:customStyle="1" w:styleId="51">
     <w:name w:val="Основной текст (5)"/>
-    <w:basedOn w:val="Normal"/>
-    <w:link w:val="5"/>
+    <w:basedOn w:val="a"/>
+    <w:link w:val="50"/>
     <w:rsid w:val="00B332F7"/>
     <w:pPr>
       <w:widowControl w:val="0"/>
@@ -4781,16 +4799,16 @@
       <w:lang w:val="en-US" w:eastAsia="en-US"/>
     </w:rPr>
   </w:style>
-  <w:style w:type="paragraph" w:styleId="NormalWeb">
+  <w:style w:type="paragraph" w:styleId="af3">
     <w:name w:val="Normal (Web)"/>
-    <w:basedOn w:val="Normal"/>
+    <w:basedOn w:val="a"/>
     <w:rsid w:val="00B332F7"/>
     <w:rPr>
       <w:sz w:val="24"/>
       <w:szCs w:val="24"/>
     </w:rPr>
   </w:style>
-  <w:style w:type="character" w:styleId="Strong">
+  <w:style w:type="character" w:styleId="af4">
     <w:name w:val="Strong"/>
     <w:qFormat/>
     <w:rsid w:val="00B332F7"/>
@@ -4799,7 +4817,7 @@
       <w:bCs/>
     </w:rPr>
   </w:style>
-  <w:style w:type="character" w:customStyle="1" w:styleId="11">
+  <w:style w:type="character" w:customStyle="1" w:styleId="12">
     <w:name w:val="Основной текст + Полужирный1"/>
     <w:rsid w:val="00B332F7"/>
     <w:rPr>
@@ -4812,10 +4830,10 @@
       <w:lang w:val="ru-RU" w:eastAsia="ru-RU" w:bidi="ar-SA"/>
     </w:rPr>
   </w:style>
-  <w:style w:type="paragraph" w:customStyle="1" w:styleId="12">
+  <w:style w:type="paragraph" w:customStyle="1" w:styleId="13">
     <w:name w:val="Знак1"/>
-    <w:basedOn w:val="Normal"/>
-    <w:next w:val="Normal"/>
+    <w:basedOn w:val="a"/>
+    <w:next w:val="a"/>
     <w:rsid w:val="00B332F7"/>
     <w:pPr>
       <w:spacing w:after="160" w:line="240" w:lineRule="exact"/>
@@ -4826,9 +4844,9 @@
       <w:lang w:val="en-US" w:eastAsia="en-US"/>
     </w:rPr>
   </w:style>
-  <w:style w:type="character" w:customStyle="1" w:styleId="a4">
+  <w:style w:type="character" w:customStyle="1" w:styleId="af5">
     <w:name w:val="Подпись к таблице_"/>
-    <w:link w:val="13"/>
+    <w:link w:val="14"/>
     <w:rsid w:val="00B332F7"/>
     <w:rPr>
       <w:rFonts w:ascii="Arial" w:hAnsi="Arial"/>
@@ -4837,10 +4855,10 @@
       <w:lang w:bidi="ar-SA"/>
     </w:rPr>
   </w:style>
-  <w:style w:type="paragraph" w:customStyle="1" w:styleId="13">
+  <w:style w:type="paragraph" w:customStyle="1" w:styleId="14">
     <w:name w:val="Подпись к таблице1"/>
-    <w:basedOn w:val="Normal"/>
-    <w:link w:val="a4"/>
+    <w:basedOn w:val="a"/>
+    <w:link w:val="af5"/>
     <w:rsid w:val="00B332F7"/>
     <w:pPr>
       <w:widowControl w:val="0"/>
@@ -4854,7 +4872,7 @@
       <w:lang w:val="en-US" w:eastAsia="en-US"/>
     </w:rPr>
   </w:style>
-  <w:style w:type="character" w:customStyle="1" w:styleId="a5">
+  <w:style w:type="character" w:customStyle="1" w:styleId="af6">
     <w:name w:val="Подпись к таблице"/>
     <w:rsid w:val="00B332F7"/>
     <w:rPr>
@@ -4865,19 +4883,19 @@
       <w:lang w:bidi="ar-SA"/>
     </w:rPr>
   </w:style>
-  <w:style w:type="character" w:customStyle="1" w:styleId="30">
+  <w:style w:type="character" w:customStyle="1" w:styleId="34">
     <w:name w:val="Заголовок №3_"/>
-    <w:link w:val="31"/>
+    <w:link w:val="35"/>
     <w:rsid w:val="00B332F7"/>
     <w:rPr>
       <w:rFonts w:ascii="Arial" w:hAnsi="Arial"/>
       <w:lang w:bidi="ar-SA"/>
     </w:rPr>
   </w:style>
-  <w:style w:type="paragraph" w:customStyle="1" w:styleId="31">
+  <w:style w:type="paragraph" w:customStyle="1" w:styleId="35">
     <w:name w:val="Заголовок №3"/>
-    <w:basedOn w:val="Normal"/>
-    <w:link w:val="30"/>
+    <w:basedOn w:val="a"/>
+    <w:link w:val="34"/>
     <w:rsid w:val="00B332F7"/>
     <w:pPr>
       <w:widowControl w:val="0"/>
@@ -4891,10 +4909,10 @@
       <w:lang w:val="en-US" w:eastAsia="en-US"/>
     </w:rPr>
   </w:style>
-  <w:style w:type="paragraph" w:styleId="HTMLPreformatted">
+  <w:style w:type="paragraph" w:styleId="HTML">
     <w:name w:val="HTML Preformatted"/>
-    <w:basedOn w:val="Normal"/>
-    <w:link w:val="HTMLPreformattedChar"/>
+    <w:basedOn w:val="a"/>
+    <w:link w:val="HTML0"/>
     <w:rsid w:val="00330746"/>
     <w:pPr>
       <w:tabs>
@@ -4920,9 +4938,9 @@
       <w:rFonts w:ascii="Courier New" w:hAnsi="Courier New" w:cs="Courier New"/>
     </w:rPr>
   </w:style>
-  <w:style w:type="character" w:customStyle="1" w:styleId="HTMLPreformattedChar">
-    <w:name w:val="HTML Preformatted Char"/>
-    <w:link w:val="HTMLPreformatted"/>
+  <w:style w:type="character" w:customStyle="1" w:styleId="HTML0">
+    <w:name w:val="Стандартный HTML Знак"/>
+    <w:link w:val="HTML"/>
     <w:rsid w:val="00330746"/>
     <w:rPr>
       <w:rFonts w:ascii="Courier New" w:hAnsi="Courier New" w:cs="Courier New"/>
@@ -4932,17 +4950,17 @@
     <w:name w:val="apple-converted-space"/>
     <w:rsid w:val="00330746"/>
   </w:style>
-  <w:style w:type="character" w:customStyle="1" w:styleId="BodyTextIndentChar">
-    <w:name w:val="Body Text Indent Char"/>
-    <w:link w:val="BodyTextIndent"/>
+  <w:style w:type="character" w:customStyle="1" w:styleId="ad">
+    <w:name w:val="Основной текст с отступом Знак"/>
+    <w:link w:val="ac"/>
     <w:rsid w:val="00330746"/>
   </w:style>
-  <w:style w:type="character" w:customStyle="1" w:styleId="FooterChar">
-    <w:name w:val="Footer Char"/>
-    <w:link w:val="Footer"/>
+  <w:style w:type="character" w:customStyle="1" w:styleId="a6">
+    <w:name w:val="Нижний колонтитул Знак"/>
+    <w:link w:val="a5"/>
     <w:rsid w:val="00A05710"/>
   </w:style>
-  <w:style w:type="character" w:styleId="Hyperlink">
+  <w:style w:type="character" w:styleId="af7">
     <w:name w:val="Hyperlink"/>
     <w:uiPriority w:val="99"/>
     <w:unhideWhenUsed/>
@@ -4952,7 +4970,7 @@
       <w:u w:val="single"/>
     </w:rPr>
   </w:style>
-  <w:style w:type="paragraph" w:customStyle="1" w:styleId="a6">
+  <w:style w:type="paragraph" w:customStyle="1" w:styleId="af8">
     <w:name w:val="Чертежный"/>
     <w:uiPriority w:val="99"/>
     <w:rsid w:val="004F43C6"/>
@@ -4966,10 +4984,10 @@
       <w:lang w:val="uk-UA" w:eastAsia="ru-RU"/>
     </w:rPr>
   </w:style>
-  <w:style w:type="paragraph" w:styleId="TOCHeading">
+  <w:style w:type="paragraph" w:styleId="af9">
     <w:name w:val="TOC Heading"/>
-    <w:basedOn w:val="Heading1"/>
-    <w:next w:val="Normal"/>
+    <w:basedOn w:val="1"/>
+    <w:next w:val="a"/>
     <w:uiPriority w:val="39"/>
     <w:semiHidden/>
     <w:unhideWhenUsed/>
@@ -4987,10 +5005,10 @@
       <w:szCs w:val="28"/>
     </w:rPr>
   </w:style>
-  <w:style w:type="paragraph" w:styleId="TOC1">
+  <w:style w:type="paragraph" w:styleId="15">
     <w:name w:val="toc 1"/>
-    <w:basedOn w:val="Normal"/>
-    <w:next w:val="Normal"/>
+    <w:basedOn w:val="a"/>
+    <w:next w:val="a"/>
     <w:autoRedefine/>
     <w:uiPriority w:val="39"/>
     <w:rsid w:val="00705179"/>
@@ -5001,9 +5019,9 @@
       </w:tabs>
     </w:pPr>
   </w:style>
-  <w:style w:type="paragraph" w:styleId="BlockText">
+  <w:style w:type="paragraph" w:styleId="afa">
     <w:name w:val="Block Text"/>
-    <w:basedOn w:val="Normal"/>
+    <w:basedOn w:val="a"/>
     <w:rsid w:val="00A462BD"/>
     <w:pPr>
       <w:ind w:left="459" w:right="709" w:firstLine="709"/>
@@ -5013,11 +5031,11 @@
       <w:sz w:val="24"/>
     </w:rPr>
   </w:style>
-  <w:style w:type="paragraph" w:styleId="Title">
+  <w:style w:type="paragraph" w:styleId="afb">
     <w:name w:val="Title"/>
-    <w:basedOn w:val="Normal"/>
-    <w:next w:val="Normal"/>
-    <w:link w:val="TitleChar"/>
+    <w:basedOn w:val="a"/>
+    <w:next w:val="a"/>
+    <w:link w:val="afc"/>
     <w:qFormat/>
     <w:rsid w:val="0036354E"/>
     <w:pPr>
@@ -5034,9 +5052,9 @@
       <w:szCs w:val="32"/>
     </w:rPr>
   </w:style>
-  <w:style w:type="character" w:customStyle="1" w:styleId="TitleChar">
-    <w:name w:val="Title Char"/>
-    <w:link w:val="Title"/>
+  <w:style w:type="character" w:customStyle="1" w:styleId="afc">
+    <w:name w:val="Заголовок Знак"/>
+    <w:link w:val="afb"/>
     <w:rsid w:val="0036354E"/>
     <w:rPr>
       <w:rFonts w:ascii="Calibri Light" w:eastAsia="Times New Roman" w:hAnsi="Calibri Light" w:cs="Times New Roman"/>
@@ -5047,9 +5065,9 @@
       <w:szCs w:val="32"/>
     </w:rPr>
   </w:style>
-  <w:style w:type="paragraph" w:styleId="ListParagraph">
+  <w:style w:type="paragraph" w:styleId="afd">
     <w:name w:val="List Paragraph"/>
-    <w:basedOn w:val="Normal"/>
+    <w:basedOn w:val="a"/>
     <w:uiPriority w:val="34"/>
     <w:qFormat/>
     <w:rsid w:val="00F504F0"/>
@@ -5357,7 +5375,7 @@
 </file>
 
 <file path=customXml/itemProps1.xml><?xml version="1.0" encoding="utf-8"?>
-<ds:datastoreItem xmlns:ds="http://schemas.openxmlformats.org/officeDocument/2006/customXml" ds:itemID="{812490C2-EB5B-4858-84D8-C831A356A3B9}">
+<ds:datastoreItem xmlns:ds="http://schemas.openxmlformats.org/officeDocument/2006/customXml" ds:itemID="{A6CCB930-F4DF-4F91-BA3F-FFF33E3A84C9}">
   <ds:schemaRefs>
     <ds:schemaRef ds:uri="http://schemas.openxmlformats.org/officeDocument/2006/bibliography"/>
   </ds:schemaRefs>

</xml_diff>